<commit_message>
Unidades 14 y 15 con ejemplos subidas
</commit_message>
<xml_diff>
--- a/UD14/DWEC - UD 14 - Introducción a Vue 2.docx
+++ b/UD14/DWEC - UD 14 - Introducción a Vue 2.docx
@@ -254,7 +254,7 @@
           <w:szCs w:val="32"/>
           <w:rtl w:val="0"/>
         </w:rPr>
-        <w:t xml:space="preserve">Actualizado Enero 2020</w:t>
+        <w:t xml:space="preserve">Actualizado Enero 2021</w:t>
       </w:r>
       <w:r>
         <w:rPr>
@@ -3425,15 +3425,12 @@
         </w:rPr>
         <w:t xml:space="preserve">Para hacer pruebas, utilizaremos el comando “npm run server” que lanzará nuestro código en un pequeño servidor web para realizar pruebas y se actualizará automáticamente con cada cambio que hagamos.</w:t>
       </w:r>
-      <w:r>
-        <w:rPr>
-          <w:rtl w:val="0"/>
-        </w:rPr>
-      </w:r>
-    </w:p>
-    <w:p>
-      <w:pPr>
-        <w:spacing w:after="240" w:before="240" w:lineRule="auto"/>
+    </w:p>
+    <w:p>
+      <w:pPr>
+        <w:spacing w:after="0" w:before="0" w:line="276" w:lineRule="auto"/>
+        <w:ind w:left="720" w:firstLine="0"/>
+        <w:jc w:val="left"/>
         <w:rPr/>
       </w:pPr>
       <w:r>
@@ -3591,7 +3588,22 @@
         <w:rPr>
           <w:rtl w:val="0"/>
         </w:rPr>
-        <w:t xml:space="preserve">.</w:t>
+        <w:t xml:space="preserve">. El formato SFC lo podéis encontrar explicado con ejemplos en </w:t>
+      </w:r>
+      <w:hyperlink r:id="rId26">
+        <w:r>
+          <w:rPr>
+            <w:color w:val="1155cc"/>
+            <w:u w:val="single"/>
+            <w:rtl w:val="0"/>
+          </w:rPr>
+          <w:t xml:space="preserve">https://lenguajejs.com/vuejs/componentes/archivos-vue/</w:t>
+        </w:r>
+      </w:hyperlink>
+      <w:r>
+        <w:rPr>
+          <w:rtl w:val="0"/>
+        </w:rPr>
       </w:r>
     </w:p>
     <w:p>
@@ -3605,7 +3617,7 @@
         </w:rPr>
         <w:t xml:space="preserve">Para facilitar la carga de estos componentes utilizando Webpack, hemos utilizado la biblioteca “vue-loader” </w:t>
       </w:r>
-      <w:hyperlink r:id="rId26">
+      <w:hyperlink r:id="rId27">
         <w:r>
           <w:rPr>
             <w:color w:val="1155cc"/>
@@ -3644,7 +3656,7 @@
         </w:rPr>
         <w:t xml:space="preserve">En el ejemplo presentado la instalación y configuración ha sido manual. Los ficheros “package.json” y “webpack.config.js” se han adaptado para el uso de “Vue Loader” siguiendo el ejemplo disponible en el sitio web </w:t>
       </w:r>
-      <w:hyperlink r:id="rId27">
+      <w:hyperlink r:id="rId28">
         <w:r>
           <w:rPr>
             <w:color w:val="1155cc"/>
@@ -3706,7 +3718,7 @@
         </w:rPr>
         <w:t xml:space="preserve">v-model: </w:t>
       </w:r>
-      <w:hyperlink r:id="rId28">
+      <w:hyperlink r:id="rId29">
         <w:r>
           <w:rPr>
             <w:color w:val="1155cc"/>
@@ -3736,7 +3748,7 @@
         </w:rPr>
         <w:t xml:space="preserve">v-for: </w:t>
       </w:r>
-      <w:hyperlink r:id="rId29">
+      <w:hyperlink r:id="rId30">
         <w:r>
           <w:rPr>
             <w:color w:val="1155cc"/>
@@ -3766,7 +3778,7 @@
         </w:rPr>
         <w:t xml:space="preserve">v-show: </w:t>
       </w:r>
-      <w:hyperlink r:id="rId30">
+      <w:hyperlink r:id="rId31">
         <w:r>
           <w:rPr>
             <w:color w:val="1155cc"/>
@@ -3797,7 +3809,7 @@
         </w:rPr>
         <w:t xml:space="preserve">Componentes Vue: </w:t>
       </w:r>
-      <w:hyperlink r:id="rId31">
+      <w:hyperlink r:id="rId32">
         <w:r>
           <w:rPr>
             <w:color w:val="1155cc"/>
@@ -3868,7 +3880,34 @@
         <w:rPr>
           <w:rtl w:val="0"/>
         </w:rPr>
-        <w:t xml:space="preserve">” que indica que la aplicación Vue se ha montado. Para más información</w:t>
+        <w:t xml:space="preserve">” que indica que la aplicación Vue se ha montado. Más información sobre mounted y el ciclo de vida de las aplicaciones Vue en </w:t>
+      </w:r>
+      <w:hyperlink r:id="rId33">
+        <w:r>
+          <w:rPr>
+            <w:color w:val="1155cc"/>
+            <w:u w:val="single"/>
+            <w:rtl w:val="0"/>
+          </w:rPr>
+          <w:t xml:space="preserve">https://codingpotions.com/vue-ciclo-vida</w:t>
+        </w:r>
+      </w:hyperlink>
+      <w:r>
+        <w:rPr>
+          <w:rtl w:val="0"/>
+        </w:rPr>
+        <w:t xml:space="preserve">.</w:t>
+      </w:r>
+    </w:p>
+    <w:p>
+      <w:pPr>
+        <w:spacing w:after="240" w:before="240" w:lineRule="auto"/>
+        <w:rPr/>
+      </w:pPr>
+      <w:r>
+        <w:rPr>
+          <w:rtl w:val="0"/>
+        </w:rPr>
       </w:r>
     </w:p>
     <w:p>
@@ -3903,7 +3942,7 @@
         <w:rPr>
           <w:rtl w:val="0"/>
         </w:rPr>
-        <w:t xml:space="preserve">Eventos existentes al ser creada una aplicación Vue:</w:t>
+        <w:t xml:space="preserve">Ciclo de vida y eventos existentes al ser creada una aplicación Vue:</w:t>
       </w:r>
     </w:p>
     <w:p>
@@ -3914,7 +3953,7 @@
         </w:numPr>
         <w:ind w:left="1440" w:hanging="360"/>
       </w:pPr>
-      <w:hyperlink r:id="rId32">
+      <w:hyperlink r:id="rId34">
         <w:r>
           <w:rPr>
             <w:color w:val="1155cc"/>
@@ -3944,7 +3983,7 @@
         </w:rPr>
         <w:t xml:space="preserve">Biblioteca Axios: </w:t>
       </w:r>
-      <w:hyperlink r:id="rId33">
+      <w:hyperlink r:id="rId35">
         <w:r>
           <w:rPr>
             <w:color w:val="1155cc"/>
@@ -3984,7 +4023,7 @@
         <w:spacing w:after="62" w:afterAutospacing="0"/>
         <w:ind w:left="1440" w:hanging="360"/>
       </w:pPr>
-      <w:hyperlink r:id="rId34">
+      <w:hyperlink r:id="rId36">
         <w:r>
           <w:rPr>
             <w:color w:val="1155cc"/>
@@ -4123,7 +4162,7 @@
         <w:spacing w:after="62" w:afterAutospacing="0"/>
         <w:ind w:left="1440" w:hanging="360"/>
       </w:pPr>
-      <w:hyperlink r:id="rId35">
+      <w:hyperlink r:id="rId37">
         <w:r>
           <w:rPr>
             <w:color w:val="1155cc"/>
@@ -4220,7 +4259,7 @@
         </w:rPr>
         <w:t xml:space="preserve">v-html:</w:t>
       </w:r>
-      <w:hyperlink r:id="rId36">
+      <w:hyperlink r:id="rId38">
         <w:r>
           <w:rPr>
             <w:color w:val="1155cc"/>
@@ -4436,7 +4475,7 @@
         </w:rPr>
         <w:t xml:space="preserve">v-if: </w:t>
       </w:r>
-      <w:hyperlink r:id="rId37">
+      <w:hyperlink r:id="rId39">
         <w:r>
           <w:rPr>
             <w:color w:val="1155cc"/>
@@ -4467,7 +4506,7 @@
         </w:rPr>
         <w:t xml:space="preserve">watchers: </w:t>
       </w:r>
-      <w:hyperlink r:id="rId38">
+      <w:hyperlink r:id="rId40">
         <w:r>
           <w:rPr>
             <w:color w:val="1155cc"/>
@@ -4616,7 +4655,7 @@
         </w:rPr>
         <w:t xml:space="preserve">Guía para realizar routing: </w:t>
       </w:r>
-      <w:hyperlink r:id="rId39">
+      <w:hyperlink r:id="rId41">
         <w:r>
           <w:rPr>
             <w:color w:val="1155cc"/>
@@ -4646,7 +4685,7 @@
         </w:rPr>
         <w:t xml:space="preserve">Componente router: router-link y router-viewer: </w:t>
       </w:r>
-      <w:hyperlink r:id="rId40">
+      <w:hyperlink r:id="rId42">
         <w:r>
           <w:rPr>
             <w:color w:val="1155cc"/>
@@ -4679,7 +4718,7 @@
         </w:rPr>
         <w:t xml:space="preserve">Guía para usar Vuex </w:t>
       </w:r>
-      <w:hyperlink r:id="rId41">
+      <w:hyperlink r:id="rId43">
         <w:r>
           <w:rPr>
             <w:color w:val="1155cc"/>
@@ -4713,7 +4752,7 @@
         </w:rPr>
         <w:t xml:space="preserve">Mutaciones en Vuex </w:t>
       </w:r>
-      <w:hyperlink r:id="rId42">
+      <w:hyperlink r:id="rId44">
         <w:r>
           <w:rPr>
             <w:color w:val="1155cc"/>
@@ -4765,7 +4804,7 @@
         </w:rPr>
         <w:t xml:space="preserve">Curso iniciación a Vue 2 </w:t>
       </w:r>
-      <w:hyperlink r:id="rId43">
+      <w:hyperlink r:id="rId45">
         <w:r>
           <w:rPr>
             <w:color w:val="1155cc"/>
@@ -4795,7 +4834,7 @@
         </w:rPr>
         <w:t xml:space="preserve">Guía de Vue 2 en inglés </w:t>
       </w:r>
-      <w:hyperlink r:id="rId44">
+      <w:hyperlink r:id="rId46">
         <w:r>
           <w:rPr>
             <w:color w:val="1155cc"/>
@@ -4825,7 +4864,7 @@
         </w:rPr>
         <w:t xml:space="preserve">Guía de Vue 2 en castellano </w:t>
       </w:r>
-      <w:hyperlink r:id="rId45">
+      <w:hyperlink r:id="rId47">
         <w:r>
           <w:rPr>
             <w:color w:val="1155cc"/>
@@ -4864,7 +4903,7 @@
         </w:numPr>
         <w:ind w:left="1440" w:hanging="360"/>
       </w:pPr>
-      <w:hyperlink r:id="rId46">
+      <w:hyperlink r:id="rId48">
         <w:r>
           <w:rPr>
             <w:color w:val="1155cc"/>
@@ -4888,7 +4927,7 @@
         </w:numPr>
         <w:ind w:left="1440" w:hanging="360"/>
       </w:pPr>
-      <w:hyperlink r:id="rId47">
+      <w:hyperlink r:id="rId49">
         <w:r>
           <w:rPr>
             <w:color w:val="1155cc"/>
@@ -4927,7 +4966,7 @@
         </w:numPr>
         <w:ind w:left="1440" w:hanging="360"/>
       </w:pPr>
-      <w:hyperlink r:id="rId48">
+      <w:hyperlink r:id="rId50">
         <w:r>
           <w:rPr>
             <w:color w:val="1155cc"/>
@@ -4957,7 +4996,7 @@
         </w:rPr>
         <w:t xml:space="preserve">Learn Vue 2 Step by Step </w:t>
       </w:r>
-      <w:hyperlink r:id="rId49">
+      <w:hyperlink r:id="rId51">
         <w:r>
           <w:rPr>
             <w:color w:val="1155cc"/>
@@ -4997,7 +5036,7 @@
         <w:spacing w:after="62" w:afterAutospacing="0"/>
         <w:ind w:left="1440" w:hanging="360"/>
       </w:pPr>
-      <w:hyperlink r:id="rId50">
+      <w:hyperlink r:id="rId52">
         <w:r>
           <w:rPr>
             <w:color w:val="1155cc"/>
@@ -5058,7 +5097,7 @@
         </w:rPr>
         <w:t xml:space="preserve">Javascript Mozilla Developer </w:t>
       </w:r>
-      <w:hyperlink r:id="rId51">
+      <w:hyperlink r:id="rId53">
         <w:r>
           <w:rPr>
             <w:color w:val="1155cc"/>
@@ -5084,7 +5123,7 @@
         </w:rPr>
         <w:t xml:space="preserve">[2] Javascript ES6 W3C </w:t>
       </w:r>
-      <w:hyperlink r:id="rId52">
+      <w:hyperlink r:id="rId54">
         <w:r>
           <w:rPr>
             <w:color w:val="1155cc"/>
@@ -5110,7 +5149,7 @@
         </w:rPr>
         <w:t xml:space="preserve">[3] Vue </w:t>
       </w:r>
-      <w:hyperlink r:id="rId53">
+      <w:hyperlink r:id="rId55">
         <w:r>
           <w:rPr>
             <w:color w:val="1155cc"/>
@@ -5184,8 +5223,8 @@
       </w:r>
     </w:p>
     <w:sectPr>
-      <w:headerReference r:id="rId54" w:type="default"/>
-      <w:footerReference r:id="rId55" w:type="default"/>
+      <w:headerReference r:id="rId56" w:type="default"/>
+      <w:footerReference r:id="rId57" w:type="default"/>
       <w:type w:val="nextPage"/>
       <w:pgSz w:h="16838" w:w="11906" w:orient="portrait"/>
       <w:pgMar w:bottom="1737" w:top="1623" w:left="1077" w:right="1077" w:header="1134" w:footer="1134"/>

</xml_diff>